<commit_message>
Finished Topics and Chapters Declarations
</commit_message>
<xml_diff>
--- a/MontrelsWritings/TopicAndQuestions.docx
+++ b/MontrelsWritings/TopicAndQuestions.docx
@@ -64,6 +64,26 @@
         </w:rPr>
         <w:t>What should the character’s personality be like?</w:t>
       </w:r>
+      <w:r>
+        <w:rPr>
+          <w:rFonts w:ascii="Times New Roman" w:hAnsi="Times New Roman" w:cs="Times New Roman"/>
+        </w:rPr>
+        <w:t xml:space="preserve"> (hopes, fears, strengths, weaknesses, pet peeves, passions, </w:t>
+      </w:r>
+      <w:proofErr w:type="spellStart"/>
+      <w:r>
+        <w:rPr>
+          <w:rFonts w:ascii="Times New Roman" w:hAnsi="Times New Roman" w:cs="Times New Roman"/>
+        </w:rPr>
+        <w:t>etc</w:t>
+      </w:r>
+      <w:proofErr w:type="spellEnd"/>
+      <w:r>
+        <w:rPr>
+          <w:rFonts w:ascii="Times New Roman" w:hAnsi="Times New Roman" w:cs="Times New Roman"/>
+        </w:rPr>
+        <w:t>)</w:t>
+      </w:r>
     </w:p>
     <w:p>
       <w:pPr>
@@ -154,6 +174,12 @@
         </w:rPr>
         <w:t>Where do I start?</w:t>
       </w:r>
+      <w:r>
+        <w:rPr>
+          <w:rFonts w:ascii="Times New Roman" w:hAnsi="Times New Roman" w:cs="Times New Roman"/>
+        </w:rPr>
+        <w:t xml:space="preserve"> Where do I end?</w:t>
+      </w:r>
     </w:p>
     <w:p>
       <w:pPr>
@@ -170,7 +196,13 @@
         <w:rPr>
           <w:rFonts w:ascii="Times New Roman" w:hAnsi="Times New Roman" w:cs="Times New Roman"/>
         </w:rPr>
-        <w:t>How do I remember everything about my character?</w:t>
+        <w:t xml:space="preserve">How do I </w:t>
+      </w:r>
+      <w:r>
+        <w:rPr>
+          <w:rFonts w:ascii="Times New Roman" w:hAnsi="Times New Roman" w:cs="Times New Roman"/>
+        </w:rPr>
+        <w:t>keep character continuity?</w:t>
       </w:r>
     </w:p>
     <w:p>
@@ -198,6 +230,621 @@
           <w:ilvl w:val="0"/>
           <w:numId w:val="1"/>
         </w:numPr>
+        <w:rPr>
+          <w:rFonts w:ascii="Times New Roman" w:hAnsi="Times New Roman" w:cs="Times New Roman"/>
+        </w:rPr>
+      </w:pPr>
+      <w:r>
+        <w:rPr>
+          <w:rFonts w:ascii="Times New Roman" w:hAnsi="Times New Roman" w:cs="Times New Roman"/>
+        </w:rPr>
+        <w:t>What do I need</w:t>
+      </w:r>
+      <w:r>
+        <w:rPr>
+          <w:rFonts w:ascii="Times New Roman" w:hAnsi="Times New Roman" w:cs="Times New Roman"/>
+        </w:rPr>
+        <w:t xml:space="preserve"> to get started</w:t>
+      </w:r>
+      <w:r>
+        <w:rPr>
+          <w:rFonts w:ascii="Times New Roman" w:hAnsi="Times New Roman" w:cs="Times New Roman"/>
+        </w:rPr>
+        <w:t>?</w:t>
+      </w:r>
+    </w:p>
+    <w:p>
+      <w:pPr>
+        <w:pStyle w:val="ListParagraph"/>
+        <w:numPr>
+          <w:ilvl w:val="0"/>
+          <w:numId w:val="1"/>
+        </w:numPr>
+        <w:rPr>
+          <w:rFonts w:ascii="Times New Roman" w:hAnsi="Times New Roman" w:cs="Times New Roman"/>
+        </w:rPr>
+      </w:pPr>
+      <w:r>
+        <w:rPr>
+          <w:rFonts w:ascii="Times New Roman" w:hAnsi="Times New Roman" w:cs="Times New Roman"/>
+        </w:rPr>
+        <w:t>What are tropes, caricatures and stereotypes?  Should I avoid them?</w:t>
+      </w:r>
+    </w:p>
+    <w:p>
+      <w:pPr>
+        <w:pStyle w:val="ListParagraph"/>
+        <w:numPr>
+          <w:ilvl w:val="0"/>
+          <w:numId w:val="1"/>
+        </w:numPr>
+        <w:rPr>
+          <w:rFonts w:ascii="Times New Roman" w:hAnsi="Times New Roman" w:cs="Times New Roman"/>
+        </w:rPr>
+      </w:pPr>
+      <w:r>
+        <w:rPr>
+          <w:rFonts w:ascii="Times New Roman" w:hAnsi="Times New Roman" w:cs="Times New Roman"/>
+        </w:rPr>
+        <w:t>How do I make my character symbolize something?</w:t>
+      </w:r>
+    </w:p>
+    <w:p>
+      <w:pPr>
+        <w:rPr>
+          <w:rFonts w:ascii="Times New Roman" w:hAnsi="Times New Roman" w:cs="Times New Roman"/>
+        </w:rPr>
+      </w:pPr>
+    </w:p>
+    <w:p>
+      <w:pPr>
+        <w:rPr>
+          <w:rFonts w:ascii="Times New Roman" w:hAnsi="Times New Roman" w:cs="Times New Roman"/>
+        </w:rPr>
+      </w:pPr>
+      <w:r>
+        <w:rPr>
+          <w:rFonts w:ascii="Times New Roman" w:hAnsi="Times New Roman" w:cs="Times New Roman"/>
+        </w:rPr>
+        <w:t>Order</w:t>
+      </w:r>
+    </w:p>
+    <w:p>
+      <w:pPr>
+        <w:rPr>
+          <w:rFonts w:ascii="Times New Roman" w:hAnsi="Times New Roman" w:cs="Times New Roman"/>
+        </w:rPr>
+      </w:pPr>
+      <w:r>
+        <w:rPr>
+          <w:rFonts w:ascii="Times New Roman" w:hAnsi="Times New Roman" w:cs="Times New Roman"/>
+        </w:rPr>
+        <w:t>1. What do I need to get started?</w:t>
+      </w:r>
+    </w:p>
+    <w:p>
+      <w:pPr>
+        <w:rPr>
+          <w:rFonts w:ascii="Times New Roman" w:hAnsi="Times New Roman" w:cs="Times New Roman"/>
+        </w:rPr>
+      </w:pPr>
+      <w:r>
+        <w:rPr>
+          <w:rFonts w:ascii="Times New Roman" w:hAnsi="Times New Roman" w:cs="Times New Roman"/>
+        </w:rPr>
+        <w:t>2. Where do I start? Where do I end?</w:t>
+      </w:r>
+    </w:p>
+    <w:p>
+      <w:pPr>
+        <w:rPr>
+          <w:rFonts w:ascii="Times New Roman" w:hAnsi="Times New Roman" w:cs="Times New Roman"/>
+        </w:rPr>
+      </w:pPr>
+      <w:r>
+        <w:rPr>
+          <w:rFonts w:ascii="Times New Roman" w:hAnsi="Times New Roman" w:cs="Times New Roman"/>
+        </w:rPr>
+        <w:t xml:space="preserve">3. </w:t>
+      </w:r>
+      <w:r>
+        <w:rPr>
+          <w:rFonts w:ascii="Times New Roman" w:hAnsi="Times New Roman" w:cs="Times New Roman"/>
+        </w:rPr>
+        <w:t>How do I keep character continuity?</w:t>
+      </w:r>
+    </w:p>
+    <w:p>
+      <w:pPr>
+        <w:rPr>
+          <w:rFonts w:ascii="Times New Roman" w:hAnsi="Times New Roman" w:cs="Times New Roman"/>
+        </w:rPr>
+      </w:pPr>
+      <w:r>
+        <w:rPr>
+          <w:rFonts w:ascii="Times New Roman" w:hAnsi="Times New Roman" w:cs="Times New Roman"/>
+        </w:rPr>
+        <w:t xml:space="preserve">4. </w:t>
+      </w:r>
+      <w:r>
+        <w:rPr>
+          <w:rFonts w:ascii="Times New Roman" w:hAnsi="Times New Roman" w:cs="Times New Roman"/>
+        </w:rPr>
+        <w:t>What is the purpose of the character?</w:t>
+      </w:r>
+    </w:p>
+    <w:p>
+      <w:pPr>
+        <w:rPr>
+          <w:rFonts w:ascii="Times New Roman" w:hAnsi="Times New Roman" w:cs="Times New Roman"/>
+        </w:rPr>
+      </w:pPr>
+      <w:r>
+        <w:rPr>
+          <w:rFonts w:ascii="Times New Roman" w:hAnsi="Times New Roman" w:cs="Times New Roman"/>
+        </w:rPr>
+        <w:t>5</w:t>
+      </w:r>
+      <w:r>
+        <w:rPr>
+          <w:rFonts w:ascii="Times New Roman" w:hAnsi="Times New Roman" w:cs="Times New Roman"/>
+        </w:rPr>
+        <w:t xml:space="preserve">. </w:t>
+      </w:r>
+      <w:r>
+        <w:rPr>
+          <w:rFonts w:ascii="Times New Roman" w:hAnsi="Times New Roman" w:cs="Times New Roman"/>
+        </w:rPr>
+        <w:t>What environment is the character in? (People, Places, Things</w:t>
+      </w:r>
+      <w:r>
+        <w:rPr>
+          <w:rFonts w:ascii="Times New Roman" w:hAnsi="Times New Roman" w:cs="Times New Roman"/>
+        </w:rPr>
+        <w:t>, Time</w:t>
+      </w:r>
+      <w:r>
+        <w:rPr>
+          <w:rFonts w:ascii="Times New Roman" w:hAnsi="Times New Roman" w:cs="Times New Roman"/>
+        </w:rPr>
+        <w:t>)</w:t>
+      </w:r>
+    </w:p>
+    <w:p>
+      <w:pPr>
+        <w:rPr>
+          <w:rFonts w:ascii="Times New Roman" w:hAnsi="Times New Roman" w:cs="Times New Roman"/>
+        </w:rPr>
+      </w:pPr>
+      <w:r>
+        <w:rPr>
+          <w:rFonts w:ascii="Times New Roman" w:hAnsi="Times New Roman" w:cs="Times New Roman"/>
+        </w:rPr>
+        <w:t>6</w:t>
+      </w:r>
+      <w:r>
+        <w:rPr>
+          <w:rFonts w:ascii="Times New Roman" w:hAnsi="Times New Roman" w:cs="Times New Roman"/>
+        </w:rPr>
+        <w:t>. What is the character’</w:t>
+      </w:r>
+      <w:r>
+        <w:rPr>
+          <w:rFonts w:ascii="Times New Roman" w:hAnsi="Times New Roman" w:cs="Times New Roman"/>
+        </w:rPr>
+        <w:t>s name?</w:t>
+      </w:r>
+    </w:p>
+    <w:p>
+      <w:pPr>
+        <w:rPr>
+          <w:rFonts w:ascii="Times New Roman" w:hAnsi="Times New Roman" w:cs="Times New Roman"/>
+        </w:rPr>
+      </w:pPr>
+      <w:r>
+        <w:rPr>
+          <w:rFonts w:ascii="Times New Roman" w:hAnsi="Times New Roman" w:cs="Times New Roman"/>
+        </w:rPr>
+        <w:t xml:space="preserve">7. What should the character’s history be like (including </w:t>
+      </w:r>
+      <w:proofErr w:type="gramStart"/>
+      <w:r>
+        <w:rPr>
+          <w:rFonts w:ascii="Times New Roman" w:hAnsi="Times New Roman" w:cs="Times New Roman"/>
+        </w:rPr>
+        <w:t>age</w:t>
+      </w:r>
+      <w:proofErr w:type="gramEnd"/>
+      <w:r>
+        <w:rPr>
+          <w:rFonts w:ascii="Times New Roman" w:hAnsi="Times New Roman" w:cs="Times New Roman"/>
+        </w:rPr>
+        <w:t>)</w:t>
+      </w:r>
+    </w:p>
+    <w:p>
+      <w:pPr>
+        <w:rPr>
+          <w:rFonts w:ascii="Times New Roman" w:hAnsi="Times New Roman" w:cs="Times New Roman"/>
+        </w:rPr>
+      </w:pPr>
+      <w:r>
+        <w:rPr>
+          <w:rFonts w:ascii="Times New Roman" w:hAnsi="Times New Roman" w:cs="Times New Roman"/>
+        </w:rPr>
+        <w:t xml:space="preserve">8. What should the character’s personality be like? </w:t>
+      </w:r>
+      <w:r>
+        <w:rPr>
+          <w:rFonts w:ascii="Times New Roman" w:hAnsi="Times New Roman" w:cs="Times New Roman"/>
+        </w:rPr>
+        <w:t>(</w:t>
+      </w:r>
+      <w:proofErr w:type="gramStart"/>
+      <w:r>
+        <w:rPr>
+          <w:rFonts w:ascii="Times New Roman" w:hAnsi="Times New Roman" w:cs="Times New Roman"/>
+        </w:rPr>
+        <w:t>hopes</w:t>
+      </w:r>
+      <w:proofErr w:type="gramEnd"/>
+      <w:r>
+        <w:rPr>
+          <w:rFonts w:ascii="Times New Roman" w:hAnsi="Times New Roman" w:cs="Times New Roman"/>
+        </w:rPr>
+        <w:t xml:space="preserve">, fears, strengths, weaknesses, pet peeves, passions, </w:t>
+      </w:r>
+      <w:proofErr w:type="spellStart"/>
+      <w:r>
+        <w:rPr>
+          <w:rFonts w:ascii="Times New Roman" w:hAnsi="Times New Roman" w:cs="Times New Roman"/>
+        </w:rPr>
+        <w:t>etc</w:t>
+      </w:r>
+      <w:proofErr w:type="spellEnd"/>
+      <w:r>
+        <w:rPr>
+          <w:rFonts w:ascii="Times New Roman" w:hAnsi="Times New Roman" w:cs="Times New Roman"/>
+        </w:rPr>
+        <w:t>)</w:t>
+      </w:r>
+    </w:p>
+    <w:p>
+      <w:pPr>
+        <w:rPr>
+          <w:rFonts w:ascii="Times New Roman" w:hAnsi="Times New Roman" w:cs="Times New Roman"/>
+        </w:rPr>
+      </w:pPr>
+      <w:r>
+        <w:rPr>
+          <w:rFonts w:ascii="Times New Roman" w:hAnsi="Times New Roman" w:cs="Times New Roman"/>
+        </w:rPr>
+        <w:t xml:space="preserve">9. </w:t>
+      </w:r>
+      <w:r>
+        <w:rPr>
+          <w:rFonts w:ascii="Times New Roman" w:hAnsi="Times New Roman" w:cs="Times New Roman"/>
+        </w:rPr>
+        <w:t>What should the character look like?</w:t>
+      </w:r>
+    </w:p>
+    <w:p>
+      <w:pPr>
+        <w:rPr>
+          <w:rFonts w:ascii="Times New Roman" w:hAnsi="Times New Roman" w:cs="Times New Roman"/>
+        </w:rPr>
+      </w:pPr>
+      <w:r>
+        <w:rPr>
+          <w:rFonts w:ascii="Times New Roman" w:hAnsi="Times New Roman" w:cs="Times New Roman"/>
+        </w:rPr>
+        <w:t>10. How do I make my character symbolize something?</w:t>
+      </w:r>
+    </w:p>
+    <w:p>
+      <w:pPr>
+        <w:rPr>
+          <w:rFonts w:ascii="Times New Roman" w:hAnsi="Times New Roman" w:cs="Times New Roman"/>
+        </w:rPr>
+      </w:pPr>
+      <w:r>
+        <w:rPr>
+          <w:rFonts w:ascii="Times New Roman" w:hAnsi="Times New Roman" w:cs="Times New Roman"/>
+        </w:rPr>
+        <w:t xml:space="preserve">11. What are </w:t>
+      </w:r>
+      <w:proofErr w:type="gramStart"/>
+      <w:r>
+        <w:rPr>
+          <w:rFonts w:ascii="Times New Roman" w:hAnsi="Times New Roman" w:cs="Times New Roman"/>
+        </w:rPr>
+        <w:t>tropes.</w:t>
+      </w:r>
+      <w:proofErr w:type="gramEnd"/>
+      <w:r>
+        <w:rPr>
+          <w:rFonts w:ascii="Times New Roman" w:hAnsi="Times New Roman" w:cs="Times New Roman"/>
+        </w:rPr>
+        <w:t xml:space="preserve"> Caricatures and stereotypes? Should I avoid them?</w:t>
+      </w:r>
+    </w:p>
+    <w:p>
+      <w:pPr>
+        <w:rPr>
+          <w:rFonts w:ascii="Times New Roman" w:hAnsi="Times New Roman" w:cs="Times New Roman"/>
+        </w:rPr>
+      </w:pPr>
+      <w:r>
+        <w:rPr>
+          <w:rFonts w:ascii="Times New Roman" w:hAnsi="Times New Roman" w:cs="Times New Roman"/>
+        </w:rPr>
+        <w:t>12. Is my character likeable/relatable/</w:t>
+      </w:r>
+      <w:r>
+        <w:rPr>
+          <w:rFonts w:ascii="Times New Roman" w:hAnsi="Times New Roman" w:cs="Times New Roman"/>
+        </w:rPr>
+        <w:t>believable</w:t>
+      </w:r>
+      <w:r>
+        <w:rPr>
+          <w:rFonts w:ascii="Times New Roman" w:hAnsi="Times New Roman" w:cs="Times New Roman"/>
+        </w:rPr>
+        <w:t>?</w:t>
+      </w:r>
+    </w:p>
+    <w:p>
+      <w:pPr>
+        <w:rPr>
+          <w:rFonts w:ascii="Times New Roman" w:hAnsi="Times New Roman" w:cs="Times New Roman"/>
+        </w:rPr>
+      </w:pPr>
+    </w:p>
+    <w:p>
+      <w:pPr>
+        <w:rPr>
+          <w:rFonts w:ascii="Times New Roman" w:hAnsi="Times New Roman" w:cs="Times New Roman"/>
+        </w:rPr>
+      </w:pPr>
+      <w:r>
+        <w:rPr>
+          <w:rFonts w:ascii="Times New Roman" w:hAnsi="Times New Roman" w:cs="Times New Roman"/>
+        </w:rPr>
+        <w:t>Chapters</w:t>
+      </w:r>
+    </w:p>
+    <w:p>
+      <w:pPr>
+        <w:rPr>
+          <w:rFonts w:ascii="Times New Roman" w:hAnsi="Times New Roman" w:cs="Times New Roman"/>
+        </w:rPr>
+      </w:pPr>
+      <w:r>
+        <w:rPr>
+          <w:rFonts w:ascii="Times New Roman" w:hAnsi="Times New Roman" w:cs="Times New Roman"/>
+        </w:rPr>
+        <w:t>Introduction</w:t>
+      </w:r>
+    </w:p>
+    <w:p>
+      <w:pPr>
+        <w:pStyle w:val="ListParagraph"/>
+        <w:numPr>
+          <w:ilvl w:val="0"/>
+          <w:numId w:val="2"/>
+        </w:numPr>
+        <w:rPr>
+          <w:rFonts w:ascii="Times New Roman" w:hAnsi="Times New Roman" w:cs="Times New Roman"/>
+        </w:rPr>
+      </w:pPr>
+      <w:r>
+        <w:rPr>
+          <w:rFonts w:ascii="Times New Roman" w:hAnsi="Times New Roman" w:cs="Times New Roman"/>
+        </w:rPr>
+        <w:t>Preparing Yourself For Character Creation</w:t>
+      </w:r>
+    </w:p>
+    <w:p>
+      <w:pPr>
+        <w:pStyle w:val="ListParagraph"/>
+        <w:numPr>
+          <w:ilvl w:val="0"/>
+          <w:numId w:val="2"/>
+        </w:numPr>
+        <w:rPr>
+          <w:rFonts w:ascii="Times New Roman" w:hAnsi="Times New Roman" w:cs="Times New Roman"/>
+        </w:rPr>
+      </w:pPr>
+      <w:r>
+        <w:rPr>
+          <w:rFonts w:ascii="Times New Roman" w:hAnsi="Times New Roman" w:cs="Times New Roman"/>
+        </w:rPr>
+        <w:t>Order of Precedence</w:t>
+      </w:r>
+    </w:p>
+    <w:p>
+      <w:pPr>
+        <w:pStyle w:val="ListParagraph"/>
+        <w:numPr>
+          <w:ilvl w:val="0"/>
+          <w:numId w:val="2"/>
+        </w:numPr>
+        <w:rPr>
+          <w:rFonts w:ascii="Times New Roman" w:hAnsi="Times New Roman" w:cs="Times New Roman"/>
+        </w:rPr>
+      </w:pPr>
+      <w:r>
+        <w:rPr>
+          <w:rFonts w:ascii="Times New Roman" w:hAnsi="Times New Roman" w:cs="Times New Roman"/>
+        </w:rPr>
+        <w:t>Character Records and Continuity</w:t>
+      </w:r>
+    </w:p>
+    <w:p>
+      <w:pPr>
+        <w:pStyle w:val="ListParagraph"/>
+        <w:numPr>
+          <w:ilvl w:val="0"/>
+          <w:numId w:val="2"/>
+        </w:numPr>
+        <w:rPr>
+          <w:rFonts w:ascii="Times New Roman" w:hAnsi="Times New Roman" w:cs="Times New Roman"/>
+        </w:rPr>
+      </w:pPr>
+      <w:r>
+        <w:rPr>
+          <w:rFonts w:ascii="Times New Roman" w:hAnsi="Times New Roman" w:cs="Times New Roman"/>
+        </w:rPr>
+        <w:t>Character Purpose</w:t>
+      </w:r>
+    </w:p>
+    <w:p>
+      <w:pPr>
+        <w:pStyle w:val="ListParagraph"/>
+        <w:numPr>
+          <w:ilvl w:val="0"/>
+          <w:numId w:val="2"/>
+        </w:numPr>
+        <w:rPr>
+          <w:rFonts w:ascii="Times New Roman" w:hAnsi="Times New Roman" w:cs="Times New Roman"/>
+        </w:rPr>
+      </w:pPr>
+      <w:r>
+        <w:rPr>
+          <w:rFonts w:ascii="Times New Roman" w:hAnsi="Times New Roman" w:cs="Times New Roman"/>
+        </w:rPr>
+        <w:lastRenderedPageBreak/>
+        <w:t>Character Environment</w:t>
+      </w:r>
+    </w:p>
+    <w:p>
+      <w:pPr>
+        <w:pStyle w:val="ListParagraph"/>
+        <w:numPr>
+          <w:ilvl w:val="0"/>
+          <w:numId w:val="2"/>
+        </w:numPr>
+        <w:rPr>
+          <w:rFonts w:ascii="Times New Roman" w:hAnsi="Times New Roman" w:cs="Times New Roman"/>
+        </w:rPr>
+      </w:pPr>
+      <w:r>
+        <w:rPr>
+          <w:rFonts w:ascii="Times New Roman" w:hAnsi="Times New Roman" w:cs="Times New Roman"/>
+        </w:rPr>
+        <w:t>Character Name</w:t>
+      </w:r>
+    </w:p>
+    <w:p>
+      <w:pPr>
+        <w:pStyle w:val="ListParagraph"/>
+        <w:numPr>
+          <w:ilvl w:val="0"/>
+          <w:numId w:val="2"/>
+        </w:numPr>
+        <w:rPr>
+          <w:rFonts w:ascii="Times New Roman" w:hAnsi="Times New Roman" w:cs="Times New Roman"/>
+        </w:rPr>
+      </w:pPr>
+      <w:r>
+        <w:rPr>
+          <w:rFonts w:ascii="Times New Roman" w:hAnsi="Times New Roman" w:cs="Times New Roman"/>
+        </w:rPr>
+        <w:t>Character History</w:t>
+      </w:r>
+    </w:p>
+    <w:p>
+      <w:pPr>
+        <w:pStyle w:val="ListParagraph"/>
+        <w:numPr>
+          <w:ilvl w:val="0"/>
+          <w:numId w:val="2"/>
+        </w:numPr>
+        <w:rPr>
+          <w:rFonts w:ascii="Times New Roman" w:hAnsi="Times New Roman" w:cs="Times New Roman"/>
+        </w:rPr>
+      </w:pPr>
+      <w:r>
+        <w:rPr>
+          <w:rFonts w:ascii="Times New Roman" w:hAnsi="Times New Roman" w:cs="Times New Roman"/>
+        </w:rPr>
+        <w:t>Character Personality</w:t>
+      </w:r>
+    </w:p>
+    <w:p>
+      <w:pPr>
+        <w:pStyle w:val="ListParagraph"/>
+        <w:numPr>
+          <w:ilvl w:val="0"/>
+          <w:numId w:val="2"/>
+        </w:numPr>
+        <w:rPr>
+          <w:rFonts w:ascii="Times New Roman" w:hAnsi="Times New Roman" w:cs="Times New Roman"/>
+        </w:rPr>
+      </w:pPr>
+      <w:r>
+        <w:rPr>
+          <w:rFonts w:ascii="Times New Roman" w:hAnsi="Times New Roman" w:cs="Times New Roman"/>
+        </w:rPr>
+        <w:t>Character Appearance</w:t>
+      </w:r>
+    </w:p>
+    <w:p>
+      <w:pPr>
+        <w:pStyle w:val="ListParagraph"/>
+        <w:numPr>
+          <w:ilvl w:val="0"/>
+          <w:numId w:val="2"/>
+        </w:numPr>
+        <w:rPr>
+          <w:rFonts w:ascii="Times New Roman" w:hAnsi="Times New Roman" w:cs="Times New Roman"/>
+        </w:rPr>
+      </w:pPr>
+      <w:r>
+        <w:rPr>
+          <w:rFonts w:ascii="Times New Roman" w:hAnsi="Times New Roman" w:cs="Times New Roman"/>
+        </w:rPr>
+        <w:t>Symbolization</w:t>
+      </w:r>
+    </w:p>
+    <w:p>
+      <w:pPr>
+        <w:pStyle w:val="ListParagraph"/>
+        <w:numPr>
+          <w:ilvl w:val="0"/>
+          <w:numId w:val="2"/>
+        </w:numPr>
+        <w:rPr>
+          <w:rFonts w:ascii="Times New Roman" w:hAnsi="Times New Roman" w:cs="Times New Roman"/>
+        </w:rPr>
+      </w:pPr>
+      <w:r>
+        <w:rPr>
+          <w:rFonts w:ascii="Times New Roman" w:hAnsi="Times New Roman" w:cs="Times New Roman"/>
+        </w:rPr>
+        <w:t>Tropes, Caricatures and Stereotypes</w:t>
+      </w:r>
+    </w:p>
+    <w:p>
+      <w:pPr>
+        <w:pStyle w:val="ListParagraph"/>
+        <w:numPr>
+          <w:ilvl w:val="0"/>
+          <w:numId w:val="2"/>
+        </w:numPr>
+        <w:rPr>
+          <w:rFonts w:ascii="Times New Roman" w:hAnsi="Times New Roman" w:cs="Times New Roman"/>
+        </w:rPr>
+      </w:pPr>
+      <w:r>
+        <w:rPr>
+          <w:rFonts w:ascii="Times New Roman" w:hAnsi="Times New Roman" w:cs="Times New Roman"/>
+        </w:rPr>
+        <w:t>Likeability, Relatability and Believability</w:t>
+      </w:r>
+    </w:p>
+    <w:p>
+      <w:pPr>
         <w:rPr>
           <w:rFonts w:ascii="Times New Roman" w:hAnsi="Times New Roman" w:cs="Times New Roman"/>
         </w:rPr>
@@ -306,8 +953,100 @@
       </w:pPr>
     </w:lvl>
   </w:abstractNum>
+  <w:abstractNum w:abstractNumId="1" w15:restartNumberingAfterBreak="0">
+    <w:nsid w:val="2AD73C55"/>
+    <w:multiLevelType w:val="hybridMultilevel"/>
+    <w:tmpl w:val="0AE689BE"/>
+    <w:lvl w:ilvl="0" w:tplc="0409000F">
+      <w:start w:val="1"/>
+      <w:numFmt w:val="decimal"/>
+      <w:lvlText w:val="%1."/>
+      <w:lvlJc w:val="left"/>
+      <w:pPr>
+        <w:ind w:left="720" w:hanging="360"/>
+      </w:pPr>
+      <w:rPr>
+        <w:rFonts w:hint="default"/>
+      </w:rPr>
+    </w:lvl>
+    <w:lvl w:ilvl="1" w:tplc="04090019" w:tentative="1">
+      <w:start w:val="1"/>
+      <w:numFmt w:val="lowerLetter"/>
+      <w:lvlText w:val="%2."/>
+      <w:lvlJc w:val="left"/>
+      <w:pPr>
+        <w:ind w:left="1440" w:hanging="360"/>
+      </w:pPr>
+    </w:lvl>
+    <w:lvl w:ilvl="2" w:tplc="0409001B" w:tentative="1">
+      <w:start w:val="1"/>
+      <w:numFmt w:val="lowerRoman"/>
+      <w:lvlText w:val="%3."/>
+      <w:lvlJc w:val="right"/>
+      <w:pPr>
+        <w:ind w:left="2160" w:hanging="180"/>
+      </w:pPr>
+    </w:lvl>
+    <w:lvl w:ilvl="3" w:tplc="0409000F" w:tentative="1">
+      <w:start w:val="1"/>
+      <w:numFmt w:val="decimal"/>
+      <w:lvlText w:val="%4."/>
+      <w:lvlJc w:val="left"/>
+      <w:pPr>
+        <w:ind w:left="2880" w:hanging="360"/>
+      </w:pPr>
+    </w:lvl>
+    <w:lvl w:ilvl="4" w:tplc="04090019" w:tentative="1">
+      <w:start w:val="1"/>
+      <w:numFmt w:val="lowerLetter"/>
+      <w:lvlText w:val="%5."/>
+      <w:lvlJc w:val="left"/>
+      <w:pPr>
+        <w:ind w:left="3600" w:hanging="360"/>
+      </w:pPr>
+    </w:lvl>
+    <w:lvl w:ilvl="5" w:tplc="0409001B" w:tentative="1">
+      <w:start w:val="1"/>
+      <w:numFmt w:val="lowerRoman"/>
+      <w:lvlText w:val="%6."/>
+      <w:lvlJc w:val="right"/>
+      <w:pPr>
+        <w:ind w:left="4320" w:hanging="180"/>
+      </w:pPr>
+    </w:lvl>
+    <w:lvl w:ilvl="6" w:tplc="0409000F" w:tentative="1">
+      <w:start w:val="1"/>
+      <w:numFmt w:val="decimal"/>
+      <w:lvlText w:val="%7."/>
+      <w:lvlJc w:val="left"/>
+      <w:pPr>
+        <w:ind w:left="5040" w:hanging="360"/>
+      </w:pPr>
+    </w:lvl>
+    <w:lvl w:ilvl="7" w:tplc="04090019" w:tentative="1">
+      <w:start w:val="1"/>
+      <w:numFmt w:val="lowerLetter"/>
+      <w:lvlText w:val="%8."/>
+      <w:lvlJc w:val="left"/>
+      <w:pPr>
+        <w:ind w:left="5760" w:hanging="360"/>
+      </w:pPr>
+    </w:lvl>
+    <w:lvl w:ilvl="8" w:tplc="0409001B" w:tentative="1">
+      <w:start w:val="1"/>
+      <w:numFmt w:val="lowerRoman"/>
+      <w:lvlText w:val="%9."/>
+      <w:lvlJc w:val="right"/>
+      <w:pPr>
+        <w:ind w:left="6480" w:hanging="180"/>
+      </w:pPr>
+    </w:lvl>
+  </w:abstractNum>
   <w:num w:numId="1">
     <w:abstractNumId w:val="0"/>
+  </w:num>
+  <w:num w:numId="2">
+    <w:abstractNumId w:val="1"/>
   </w:num>
 </w:numbering>
 </file>

</xml_diff>